<commit_message>
some of ideate phase
</commit_message>
<xml_diff>
--- a/Project_Design_Thinking/Phase1_Stage_2_Define_The_Problem/Define_The_Problem.docx
+++ b/Project_Design_Thinking/Phase1_Stage_2_Define_The_Problem/Define_The_Problem.docx
@@ -11,6 +11,7 @@
           <w:u w:val="single"/>
         </w:rPr>
       </w:pPr>
+      <w:bookmarkStart w:id="0" w:name="_Hlk94376499"/>
       <w:r>
         <w:rPr>
           <w:b/>
@@ -22,6 +23,17 @@
     </w:p>
     <w:p>
       <w:pPr>
+        <w:jc w:val="center"/>
+        <w:rPr>
+          <w:b/>
+          <w:bCs/>
+          <w:u w:val="single"/>
+        </w:rPr>
+      </w:pPr>
+    </w:p>
+    <w:bookmarkEnd w:id="0"/>
+    <w:p>
+      <w:pPr>
         <w:pStyle w:val="ListParagraph"/>
         <w:numPr>
           <w:ilvl w:val="0"/>
@@ -29,16 +41,19 @@
         </w:numPr>
       </w:pPr>
       <w:r>
-        <w:t>Create a way to track each employee</w:t>
-      </w:r>
-      <w:r>
-        <w:t>’s</w:t>
-      </w:r>
-      <w:r>
-        <w:t xml:space="preserve"> actions while being on the platform</w:t>
-      </w:r>
-      <w:r>
-        <w:t xml:space="preserve"> so the manager will be able to identify the employee who made any changes </w:t>
+        <w:t>Name: Tracking</w:t>
+      </w:r>
+    </w:p>
+    <w:p>
+      <w:pPr>
+        <w:pStyle w:val="ListParagraph"/>
+        <w:numPr>
+          <w:ilvl w:val="1"/>
+          <w:numId w:val="1"/>
+        </w:numPr>
+      </w:pPr>
+      <w:r>
+        <w:t xml:space="preserve">Create a way to track each employee’s actions on the application so the manager will be able to identify the employee who made any changes </w:t>
       </w:r>
     </w:p>
     <w:p>
@@ -50,6 +65,69 @@
         </w:numPr>
       </w:pPr>
       <w:r>
+        <w:t>Name: Login</w:t>
+      </w:r>
+    </w:p>
+    <w:p>
+      <w:pPr>
+        <w:pStyle w:val="ListParagraph"/>
+        <w:numPr>
+          <w:ilvl w:val="1"/>
+          <w:numId w:val="1"/>
+        </w:numPr>
+      </w:pPr>
+      <w:r>
+        <w:t>Create a login for each manager and employee</w:t>
+      </w:r>
+    </w:p>
+    <w:p>
+      <w:pPr>
+        <w:pStyle w:val="ListParagraph"/>
+        <w:numPr>
+          <w:ilvl w:val="0"/>
+          <w:numId w:val="1"/>
+        </w:numPr>
+      </w:pPr>
+      <w:r>
+        <w:t xml:space="preserve">Name: </w:t>
+      </w:r>
+      <w:r>
+        <w:t>Security Logout</w:t>
+      </w:r>
+    </w:p>
+    <w:p>
+      <w:pPr>
+        <w:pStyle w:val="ListParagraph"/>
+        <w:numPr>
+          <w:ilvl w:val="1"/>
+          <w:numId w:val="1"/>
+        </w:numPr>
+      </w:pPr>
+      <w:r>
+        <w:t>Create an automatic and manual logout so no one will use anybody else’s username by mistake</w:t>
+      </w:r>
+    </w:p>
+    <w:p>
+      <w:pPr>
+        <w:pStyle w:val="ListParagraph"/>
+        <w:numPr>
+          <w:ilvl w:val="0"/>
+          <w:numId w:val="1"/>
+        </w:numPr>
+      </w:pPr>
+      <w:r>
+        <w:t>Name: Homepage Layout</w:t>
+      </w:r>
+    </w:p>
+    <w:p>
+      <w:pPr>
+        <w:pStyle w:val="ListParagraph"/>
+        <w:numPr>
+          <w:ilvl w:val="1"/>
+          <w:numId w:val="1"/>
+        </w:numPr>
+      </w:pPr>
+      <w:r>
         <w:t>Adapt the excel sheet into a form where an employee will be able to add and update easily</w:t>
       </w:r>
     </w:p>
@@ -64,8 +142,76 @@
       <w:r>
         <w:t>Adapt the excel sheet to allow only the manager to be able to delete a book from the store’s inventory</w:t>
       </w:r>
-    </w:p>
-    <w:p/>
+      <w:r>
+        <w:t>. Prevent employees from deleting</w:t>
+      </w:r>
+    </w:p>
+    <w:p>
+      <w:pPr>
+        <w:pStyle w:val="ListParagraph"/>
+        <w:numPr>
+          <w:ilvl w:val="0"/>
+          <w:numId w:val="1"/>
+        </w:numPr>
+      </w:pPr>
+      <w:r>
+        <w:t>Define how the manager and employees will search for and filter through books</w:t>
+      </w:r>
+    </w:p>
+    <w:p>
+      <w:pPr>
+        <w:pStyle w:val="ListParagraph"/>
+        <w:numPr>
+          <w:ilvl w:val="0"/>
+          <w:numId w:val="1"/>
+        </w:numPr>
+      </w:pPr>
+      <w:r>
+        <w:t>Define how to alert the manager on the quantity of each book</w:t>
+      </w:r>
+    </w:p>
+    <w:p>
+      <w:pPr>
+        <w:pStyle w:val="ListParagraph"/>
+        <w:numPr>
+          <w:ilvl w:val="0"/>
+          <w:numId w:val="1"/>
+        </w:numPr>
+      </w:pPr>
+      <w:r>
+        <w:t>Create an inventory page on login that includes the following for each book: image, title, author, year, condition</w:t>
+      </w:r>
+    </w:p>
+    <w:p>
+      <w:pPr>
+        <w:pStyle w:val="ListParagraph"/>
+        <w:numPr>
+          <w:ilvl w:val="0"/>
+          <w:numId w:val="1"/>
+        </w:numPr>
+      </w:pPr>
+      <w:r>
+        <w:t>Create an inventory page</w:t>
+      </w:r>
+      <w:r>
+        <w:t xml:space="preserve"> for managers</w:t>
+      </w:r>
+      <w:r>
+        <w:t xml:space="preserve"> on login that includes the following for each book: image, title, author, year, condition</w:t>
+      </w:r>
+      <w:r>
+        <w:t xml:space="preserve">, submit date, approved date, and who submitted </w:t>
+      </w:r>
+    </w:p>
+    <w:p>
+      <w:pPr>
+        <w:pStyle w:val="ListParagraph"/>
+        <w:numPr>
+          <w:ilvl w:val="0"/>
+          <w:numId w:val="1"/>
+        </w:numPr>
+      </w:pPr>
+    </w:p>
     <w:sectPr>
       <w:pgSz w:w="12240" w:h="15840"/>
       <w:pgMar w:top="1440" w:right="1440" w:bottom="1440" w:left="1440" w:header="720" w:footer="720" w:gutter="0"/>
@@ -94,7 +240,7 @@
         <w:rFonts w:ascii="Symbol" w:hAnsi="Symbol" w:hint="default"/>
       </w:rPr>
     </w:lvl>
-    <w:lvl w:ilvl="1" w:tplc="04090003" w:tentative="1">
+    <w:lvl w:ilvl="1" w:tplc="04090003">
       <w:start w:val="1"/>
       <w:numFmt w:val="bullet"/>
       <w:lvlText w:val="o"/>

</xml_diff>